<commit_message>
docs added for task 4
</commit_message>
<xml_diff>
--- a/Documents/Project Backlog.docx
+++ b/Documents/Project Backlog.docx
@@ -19,7 +19,7 @@
         <w:rPr>
           <w:rtl w:val="0"/>
         </w:rPr>
-        <w:t xml:space="preserve">Design an application that displays the current user location</w:t>
+        <w:t xml:space="preserve">Design an application that displays the current user location on a google map - done</w:t>
       </w:r>
     </w:p>
     <w:p>
@@ -38,6 +38,81 @@
         <w:rPr>
           <w:rtl w:val="0"/>
         </w:rPr>
+        <w:t xml:space="preserve">The user location is sent to the server regularly - done</w:t>
+      </w:r>
+    </w:p>
+    <w:p>
+      <w:pPr>
+        <w:numPr>
+          <w:ilvl w:val="0"/>
+          <w:numId w:val="1"/>
+        </w:numPr>
+        <w:ind w:left="720" w:hanging="360"/>
+        <w:contextualSpacing w:val="1"/>
+        <w:rPr>
+          <w:u w:val="none"/>
+        </w:rPr>
+      </w:pPr>
+      <w:r>
+        <w:rPr>
+          <w:rtl w:val="0"/>
+        </w:rPr>
+        <w:t xml:space="preserve">donepre-process data - done</w:t>
+      </w:r>
+    </w:p>
+    <w:p>
+      <w:pPr>
+        <w:numPr>
+          <w:ilvl w:val="0"/>
+          <w:numId w:val="1"/>
+        </w:numPr>
+        <w:ind w:left="720" w:hanging="360"/>
+        <w:contextualSpacing w:val="1"/>
+        <w:rPr/>
+      </w:pPr>
+      <w:r>
+        <w:rPr>
+          <w:rtl w:val="0"/>
+        </w:rPr>
+        <w:t xml:space="preserve">create a database of all sales data - in progress</w:t>
+      </w:r>
+    </w:p>
+    <w:p>
+      <w:pPr>
+        <w:numPr>
+          <w:ilvl w:val="0"/>
+          <w:numId w:val="1"/>
+        </w:numPr>
+        <w:ind w:left="720" w:hanging="360"/>
+        <w:contextualSpacing w:val="1"/>
+        <w:rPr>
+          <w:u w:val="none"/>
+        </w:rPr>
+      </w:pPr>
+      <w:r>
+        <w:rPr>
+          <w:rtl w:val="0"/>
+        </w:rPr>
+        <w:t xml:space="preserve">display a heatmap of newest sales information - in progress</w:t>
+      </w:r>
+    </w:p>
+    <w:p>
+      <w:pPr>
+        <w:numPr>
+          <w:ilvl w:val="0"/>
+          <w:numId w:val="1"/>
+        </w:numPr>
+        <w:ind w:left="720" w:hanging="360"/>
+        <w:contextualSpacing w:val="1"/>
+        <w:rPr>
+          <w:u w:val="none"/>
+        </w:rPr>
+      </w:pPr>
+      <w:r>
+        <w:rPr>
+          <w:rtl w:val="0"/>
+        </w:rPr>
+        <w:t xml:space="preserve">test application - in progress</w:t>
       </w:r>
     </w:p>
     <w:sectPr>

</xml_diff>